<commit_message>
started two way binding check docs.
</commit_message>
<xml_diff>
--- a/Doc.docx
+++ b/Doc.docx
@@ -14,21 +14,63 @@
     </w:p>
     <w:p>
       <w:r>
-        <w:t>The html file of that component is then connected with the app component by mentioning the new component’s tag in its(app component) html file which in turn has a selector in its own component.ts, which is called in index.html !</w:t>
+        <w:t xml:space="preserve">The html file of that component is then connected with the app component by mentioning the new component’s tag in </w:t>
+      </w:r>
+      <w:proofErr w:type="gramStart"/>
+      <w:r>
+        <w:t>its(</w:t>
+      </w:r>
+      <w:proofErr w:type="gramEnd"/>
+      <w:r>
+        <w:t xml:space="preserve">app component) html file which in turn has a selector in its own </w:t>
+      </w:r>
+      <w:proofErr w:type="spellStart"/>
+      <w:r>
+        <w:t>component.ts</w:t>
+      </w:r>
+      <w:proofErr w:type="spellEnd"/>
+      <w:r>
+        <w:t>, which is called in index.html !</w:t>
       </w:r>
     </w:p>
     <w:p/>
     <w:p/>
     <w:p/>
     <w:p>
-      <w:r>
-        <w:t xml:space="preserve">1.New folder -&gt;  Make new.component.ts and new.component.html </w:t>
-      </w:r>
-    </w:p>
-    <w:p>
-      <w:r>
-        <w:t>2. New.Component.ts -&gt; add @component and add selector name -&gt; add export class with any name which will be imported by app.module.ts</w:t>
-      </w:r>
+      <w:proofErr w:type="gramStart"/>
+      <w:r>
+        <w:t>1.New</w:t>
+      </w:r>
+      <w:proofErr w:type="gramEnd"/>
+      <w:r>
+        <w:t xml:space="preserve"> folder -&gt;  Make </w:t>
+      </w:r>
+      <w:proofErr w:type="spellStart"/>
+      <w:r>
+        <w:t>new.component.ts</w:t>
+      </w:r>
+      <w:proofErr w:type="spellEnd"/>
+      <w:r>
+        <w:t xml:space="preserve"> and new.component.html </w:t>
+      </w:r>
+    </w:p>
+    <w:p>
+      <w:r>
+        <w:t xml:space="preserve">2. </w:t>
+      </w:r>
+      <w:proofErr w:type="spellStart"/>
+      <w:r>
+        <w:t>New.Component.ts</w:t>
+      </w:r>
+      <w:proofErr w:type="spellEnd"/>
+      <w:r>
+        <w:t xml:space="preserve"> -&gt; add @component and add selector name -&gt; add export class with any name which will be imported by </w:t>
+      </w:r>
+      <w:proofErr w:type="spellStart"/>
+      <w:r>
+        <w:t>app.module.ts</w:t>
+      </w:r>
+      <w:proofErr w:type="spellEnd"/>
     </w:p>
     <w:p>
       <w:r>
@@ -109,7 +151,23 @@
           <w:i/>
           <w:sz w:val="16"/>
         </w:rPr>
-        <w:t>Here we chose PersonComponent.</w:t>
+        <w:t xml:space="preserve">Here we chose </w:t>
+      </w:r>
+      <w:proofErr w:type="spellStart"/>
+      <w:r>
+        <w:rPr>
+          <w:i/>
+          <w:sz w:val="16"/>
+        </w:rPr>
+        <w:t>PersonComponent</w:t>
+      </w:r>
+      <w:proofErr w:type="spellEnd"/>
+      <w:r>
+        <w:rPr>
+          <w:i/>
+          <w:sz w:val="16"/>
+        </w:rPr>
+        <w:t>.</w:t>
       </w:r>
     </w:p>
     <w:p>
@@ -124,12 +182,36 @@
           <w:i/>
           <w:sz w:val="16"/>
         </w:rPr>
-        <w:t>Also, we declared the personList as the input, so this variable will be given some input of string array type in the html page.</w:t>
-      </w:r>
-    </w:p>
-    <w:p>
-      <w:r>
-        <w:t>3. App.module.ts-&gt; import the component and add its name in declaration.</w:t>
+        <w:t xml:space="preserve">Also, we declared the </w:t>
+      </w:r>
+      <w:proofErr w:type="spellStart"/>
+      <w:r>
+        <w:rPr>
+          <w:i/>
+          <w:sz w:val="16"/>
+        </w:rPr>
+        <w:t>personList</w:t>
+      </w:r>
+      <w:proofErr w:type="spellEnd"/>
+      <w:r>
+        <w:rPr>
+          <w:i/>
+          <w:sz w:val="16"/>
+        </w:rPr>
+        <w:t xml:space="preserve"> as the input, so this variable will be given some input of string array type in the html page.</w:t>
+      </w:r>
+    </w:p>
+    <w:p>
+      <w:r>
+        <w:t xml:space="preserve">3. </w:t>
+      </w:r>
+      <w:proofErr w:type="spellStart"/>
+      <w:r>
+        <w:t>App.module.ts</w:t>
+      </w:r>
+      <w:proofErr w:type="spellEnd"/>
+      <w:r>
+        <w:t>-&gt; import the component and add its name in declaration.</w:t>
       </w:r>
     </w:p>
     <w:p>
@@ -187,7 +269,23 @@
     </w:p>
     <w:p>
       <w:r>
-        <w:t>4. Either declare a data in app.component’s export statement or get data from http req, either way it is kept in export section.</w:t>
+        <w:t xml:space="preserve">4. Either declare a data in </w:t>
+      </w:r>
+      <w:proofErr w:type="spellStart"/>
+      <w:r>
+        <w:t>app.component’s</w:t>
+      </w:r>
+      <w:proofErr w:type="spellEnd"/>
+      <w:r>
+        <w:t xml:space="preserve"> export statement or get data from http </w:t>
+      </w:r>
+      <w:proofErr w:type="spellStart"/>
+      <w:r>
+        <w:t>req</w:t>
+      </w:r>
+      <w:proofErr w:type="spellEnd"/>
+      <w:r>
+        <w:t>, either way it is kept in export section.</w:t>
       </w:r>
     </w:p>
     <w:p>
@@ -255,7 +353,35 @@
         <w:rPr>
           <w:i/>
         </w:rPr>
-        <w:t xml:space="preserve">(The html file of that component is then connected with the app component by mentioning the new component’s tag in its(app component) html file which in turn has a selector in its own component.ts, </w:t>
+        <w:t xml:space="preserve">(The html file of that component is then connected with the app component by mentioning the new component’s tag in </w:t>
+      </w:r>
+      <w:proofErr w:type="gramStart"/>
+      <w:r>
+        <w:rPr>
+          <w:i/>
+        </w:rPr>
+        <w:t>its(</w:t>
+      </w:r>
+      <w:proofErr w:type="gramEnd"/>
+      <w:r>
+        <w:rPr>
+          <w:i/>
+        </w:rPr>
+        <w:t xml:space="preserve">app component) html file which in turn has a selector in its own </w:t>
+      </w:r>
+      <w:proofErr w:type="spellStart"/>
+      <w:r>
+        <w:rPr>
+          <w:i/>
+        </w:rPr>
+        <w:t>component.ts</w:t>
+      </w:r>
+      <w:proofErr w:type="spellEnd"/>
+      <w:r>
+        <w:rPr>
+          <w:i/>
+        </w:rPr>
+        <w:t xml:space="preserve">, </w:t>
       </w:r>
       <w:r>
         <w:rPr>
@@ -325,7 +451,23 @@
     </w:p>
     <w:p>
       <w:r>
-        <w:t>6. Using ngFor we can make a for loop fro displaying elements of array.</w:t>
+        <w:t xml:space="preserve">6. Using </w:t>
+      </w:r>
+      <w:proofErr w:type="spellStart"/>
+      <w:r>
+        <w:t>ngFor</w:t>
+      </w:r>
+      <w:proofErr w:type="spellEnd"/>
+      <w:r>
+        <w:t xml:space="preserve"> we can make a for loop </w:t>
+      </w:r>
+      <w:proofErr w:type="spellStart"/>
+      <w:r>
+        <w:t>fro</w:t>
+      </w:r>
+      <w:proofErr w:type="spellEnd"/>
+      <w:r>
+        <w:t xml:space="preserve"> displaying elements of array.</w:t>
       </w:r>
     </w:p>
     <w:p>
@@ -352,6 +494,292 @@
                   </pic:nvPicPr>
                   <pic:blipFill>
                     <a:blip r:embed="rId8" cstate="print"/>
+                    <a:srcRect/>
+                    <a:stretch>
+                      <a:fillRect/>
+                    </a:stretch>
+                  </pic:blipFill>
+                  <pic:spPr bwMode="auto">
+                    <a:xfrm>
+                      <a:off x="0" y="0"/>
+                      <a:ext cx="5943600" cy="3343688"/>
+                    </a:xfrm>
+                    <a:prstGeom prst="rect">
+                      <a:avLst/>
+                    </a:prstGeom>
+                    <a:noFill/>
+                    <a:ln w="9525">
+                      <a:noFill/>
+                      <a:miter lim="800000"/>
+                      <a:headEnd/>
+                      <a:tailEnd/>
+                    </a:ln>
+                  </pic:spPr>
+                </pic:pic>
+              </a:graphicData>
+            </a:graphic>
+          </wp:inline>
+        </w:drawing>
+      </w:r>
+    </w:p>
+    <w:p/>
+    <w:p/>
+    <w:p/>
+    <w:p/>
+    <w:p>
+      <w:r>
+        <w:t>TAKING INPUT AND ADDING IT TO THE LIST THAT WE HAVE:</w:t>
+      </w:r>
+    </w:p>
+    <w:p>
+      <w:r>
+        <w:t>Make three new files (.</w:t>
+      </w:r>
+      <w:proofErr w:type="spellStart"/>
+      <w:r>
+        <w:t>ts</w:t>
+      </w:r>
+      <w:proofErr w:type="spellEnd"/>
+      <w:r>
+        <w:t>, .html, .</w:t>
+      </w:r>
+      <w:proofErr w:type="spellStart"/>
+      <w:r>
+        <w:t>css</w:t>
+      </w:r>
+      <w:proofErr w:type="spellEnd"/>
+      <w:proofErr w:type="gramStart"/>
+      <w:r>
+        <w:t>)and</w:t>
+      </w:r>
+      <w:proofErr w:type="gramEnd"/>
+      <w:r>
+        <w:t xml:space="preserve"> connect them as we did earlier(by importing and declaring in </w:t>
+      </w:r>
+      <w:proofErr w:type="spellStart"/>
+      <w:r>
+        <w:t>app.module.ts</w:t>
+      </w:r>
+      <w:proofErr w:type="spellEnd"/>
+      <w:r>
+        <w:t>):</w:t>
+      </w:r>
+    </w:p>
+    <w:p>
+      <w:r>
+        <w:rPr>
+          <w:noProof/>
+        </w:rPr>
+        <w:drawing>
+          <wp:inline distT="0" distB="0" distL="0" distR="0">
+            <wp:extent cx="5943600" cy="3343688"/>
+            <wp:effectExtent l="19050" t="0" r="0" b="0"/>
+            <wp:docPr id="19" name="Picture 19"/>
+            <wp:cNvGraphicFramePr>
+              <a:graphicFrameLocks xmlns:a="http://schemas.openxmlformats.org/drawingml/2006/main" noChangeAspect="1"/>
+            </wp:cNvGraphicFramePr>
+            <a:graphic xmlns:a="http://schemas.openxmlformats.org/drawingml/2006/main">
+              <a:graphicData uri="http://schemas.openxmlformats.org/drawingml/2006/picture">
+                <pic:pic xmlns:pic="http://schemas.openxmlformats.org/drawingml/2006/picture">
+                  <pic:nvPicPr>
+                    <pic:cNvPr id="0" name="Picture 19"/>
+                    <pic:cNvPicPr>
+                      <a:picLocks noChangeAspect="1" noChangeArrowheads="1"/>
+                    </pic:cNvPicPr>
+                  </pic:nvPicPr>
+                  <pic:blipFill>
+                    <a:blip r:embed="rId9" cstate="print"/>
+                    <a:srcRect/>
+                    <a:stretch>
+                      <a:fillRect/>
+                    </a:stretch>
+                  </pic:blipFill>
+                  <pic:spPr bwMode="auto">
+                    <a:xfrm>
+                      <a:off x="0" y="0"/>
+                      <a:ext cx="5943600" cy="3343688"/>
+                    </a:xfrm>
+                    <a:prstGeom prst="rect">
+                      <a:avLst/>
+                    </a:prstGeom>
+                    <a:noFill/>
+                    <a:ln w="9525">
+                      <a:noFill/>
+                      <a:miter lim="800000"/>
+                      <a:headEnd/>
+                      <a:tailEnd/>
+                    </a:ln>
+                  </pic:spPr>
+                </pic:pic>
+              </a:graphicData>
+            </a:graphic>
+          </wp:inline>
+        </w:drawing>
+      </w:r>
+    </w:p>
+    <w:p>
+      <w:r>
+        <w:rPr>
+          <w:noProof/>
+        </w:rPr>
+        <w:drawing>
+          <wp:inline distT="0" distB="0" distL="0" distR="0">
+            <wp:extent cx="5943600" cy="3343688"/>
+            <wp:effectExtent l="19050" t="0" r="0" b="0"/>
+            <wp:docPr id="22" name="Picture 22"/>
+            <wp:cNvGraphicFramePr>
+              <a:graphicFrameLocks xmlns:a="http://schemas.openxmlformats.org/drawingml/2006/main" noChangeAspect="1"/>
+            </wp:cNvGraphicFramePr>
+            <a:graphic xmlns:a="http://schemas.openxmlformats.org/drawingml/2006/main">
+              <a:graphicData uri="http://schemas.openxmlformats.org/drawingml/2006/picture">
+                <pic:pic xmlns:pic="http://schemas.openxmlformats.org/drawingml/2006/picture">
+                  <pic:nvPicPr>
+                    <pic:cNvPr id="0" name="Picture 22"/>
+                    <pic:cNvPicPr>
+                      <a:picLocks noChangeAspect="1" noChangeArrowheads="1"/>
+                    </pic:cNvPicPr>
+                  </pic:nvPicPr>
+                  <pic:blipFill>
+                    <a:blip r:embed="rId10" cstate="print"/>
+                    <a:srcRect/>
+                    <a:stretch>
+                      <a:fillRect/>
+                    </a:stretch>
+                  </pic:blipFill>
+                  <pic:spPr bwMode="auto">
+                    <a:xfrm>
+                      <a:off x="0" y="0"/>
+                      <a:ext cx="5943600" cy="3343688"/>
+                    </a:xfrm>
+                    <a:prstGeom prst="rect">
+                      <a:avLst/>
+                    </a:prstGeom>
+                    <a:noFill/>
+                    <a:ln w="9525">
+                      <a:noFill/>
+                      <a:miter lim="800000"/>
+                      <a:headEnd/>
+                      <a:tailEnd/>
+                    </a:ln>
+                  </pic:spPr>
+                </pic:pic>
+              </a:graphicData>
+            </a:graphic>
+          </wp:inline>
+        </w:drawing>
+      </w:r>
+    </w:p>
+    <w:p>
+      <w:r>
+        <w:lastRenderedPageBreak/>
+        <w:t xml:space="preserve">Property binding -&gt; [] </w:t>
+      </w:r>
+      <w:proofErr w:type="spellStart"/>
+      <w:r>
+        <w:t>eg</w:t>
+      </w:r>
+      <w:proofErr w:type="spellEnd"/>
+      <w:r>
+        <w:t xml:space="preserve"> [</w:t>
+      </w:r>
+      <w:proofErr w:type="spellStart"/>
+      <w:r>
+        <w:t>personList</w:t>
+      </w:r>
+      <w:proofErr w:type="spellEnd"/>
+      <w:r>
+        <w:t>]</w:t>
+      </w:r>
+    </w:p>
+    <w:p>
+      <w:r>
+        <w:t>Event binding -&gt; (</w:t>
+      </w:r>
+      <w:proofErr w:type="gramStart"/>
+      <w:r>
+        <w:t xml:space="preserve">)  </w:t>
+      </w:r>
+      <w:proofErr w:type="spellStart"/>
+      <w:r>
+        <w:t>eg</w:t>
+      </w:r>
+      <w:proofErr w:type="spellEnd"/>
+      <w:proofErr w:type="gramEnd"/>
+      <w:r>
+        <w:t>(click)</w:t>
+      </w:r>
+    </w:p>
+    <w:p>
+      <w:r>
+        <w:t xml:space="preserve">String interpolation -&gt; {} </w:t>
+      </w:r>
+      <w:proofErr w:type="spellStart"/>
+      <w:r>
+        <w:t>eg</w:t>
+      </w:r>
+      <w:proofErr w:type="spellEnd"/>
+      <w:r>
+        <w:t xml:space="preserve"> {{person}}</w:t>
+      </w:r>
+    </w:p>
+    <w:p>
+      <w:r>
+        <w:t>Two way Binding-</w:t>
+      </w:r>
+      <w:proofErr w:type="gramStart"/>
+      <w:r>
+        <w:t>&gt;[</w:t>
+      </w:r>
+      <w:proofErr w:type="gramEnd"/>
+      <w:r>
+        <w:t xml:space="preserve">()] </w:t>
+      </w:r>
+      <w:proofErr w:type="spellStart"/>
+      <w:r>
+        <w:t>eg</w:t>
+      </w:r>
+      <w:proofErr w:type="spellEnd"/>
+      <w:r>
+        <w:t xml:space="preserve"> [(</w:t>
+      </w:r>
+      <w:proofErr w:type="spellStart"/>
+      <w:r>
+        <w:t>ngModel</w:t>
+      </w:r>
+      <w:proofErr w:type="spellEnd"/>
+      <w:r>
+        <w:t>)]</w:t>
+      </w:r>
+    </w:p>
+    <w:p>
+      <w:r>
+        <w:t>Basically we can change the value of the variable by entering a value and we can reset the value by our code.</w:t>
+      </w:r>
+    </w:p>
+    <w:p>
+      <w:r>
+        <w:rPr>
+          <w:noProof/>
+        </w:rPr>
+        <w:drawing>
+          <wp:inline distT="0" distB="0" distL="0" distR="0">
+            <wp:extent cx="5943600" cy="3343688"/>
+            <wp:effectExtent l="19050" t="0" r="0" b="0"/>
+            <wp:docPr id="25" name="Picture 25"/>
+            <wp:cNvGraphicFramePr>
+              <a:graphicFrameLocks xmlns:a="http://schemas.openxmlformats.org/drawingml/2006/main" noChangeAspect="1"/>
+            </wp:cNvGraphicFramePr>
+            <a:graphic xmlns:a="http://schemas.openxmlformats.org/drawingml/2006/main">
+              <a:graphicData uri="http://schemas.openxmlformats.org/drawingml/2006/picture">
+                <pic:pic xmlns:pic="http://schemas.openxmlformats.org/drawingml/2006/picture">
+                  <pic:nvPicPr>
+                    <pic:cNvPr id="0" name="Picture 25"/>
+                    <pic:cNvPicPr>
+                      <a:picLocks noChangeAspect="1" noChangeArrowheads="1"/>
+                    </pic:cNvPicPr>
+                  </pic:nvPicPr>
+                  <pic:blipFill>
+                    <a:blip r:embed="rId11" cstate="print"/>
                     <a:srcRect/>
                     <a:stretch>
                       <a:fillRect/>

</xml_diff>

<commit_message>
routing done on routing-demo
</commit_message>
<xml_diff>
--- a/Doc.docx
+++ b/Doc.docx
@@ -14,63 +14,21 @@
     </w:p>
     <w:p>
       <w:r>
-        <w:t xml:space="preserve">The html file of that component is then connected with the app component by mentioning the new component’s tag in </w:t>
-      </w:r>
-      <w:proofErr w:type="gramStart"/>
-      <w:r>
-        <w:t>its(</w:t>
-      </w:r>
-      <w:proofErr w:type="gramEnd"/>
-      <w:r>
-        <w:t xml:space="preserve">app component) html file which in turn has a selector in its own </w:t>
-      </w:r>
-      <w:proofErr w:type="spellStart"/>
-      <w:r>
-        <w:t>component.ts</w:t>
-      </w:r>
-      <w:proofErr w:type="spellEnd"/>
-      <w:r>
-        <w:t>, which is called in index.html !</w:t>
+        <w:t>The html file of that component is then connected with the app component by mentioning the new component’s tag in its(app component) html file which in turn has a selector in its own component.ts, which is called in index.html !</w:t>
       </w:r>
     </w:p>
     <w:p/>
     <w:p/>
     <w:p/>
     <w:p>
-      <w:proofErr w:type="gramStart"/>
-      <w:r>
-        <w:t>1.New</w:t>
-      </w:r>
-      <w:proofErr w:type="gramEnd"/>
-      <w:r>
-        <w:t xml:space="preserve"> folder -&gt;  Make </w:t>
-      </w:r>
-      <w:proofErr w:type="spellStart"/>
-      <w:r>
-        <w:t>new.component.ts</w:t>
-      </w:r>
-      <w:proofErr w:type="spellEnd"/>
-      <w:r>
-        <w:t xml:space="preserve"> and new.component.html </w:t>
-      </w:r>
-    </w:p>
-    <w:p>
-      <w:r>
-        <w:t xml:space="preserve">2. </w:t>
-      </w:r>
-      <w:proofErr w:type="spellStart"/>
-      <w:r>
-        <w:t>New.Component.ts</w:t>
-      </w:r>
-      <w:proofErr w:type="spellEnd"/>
-      <w:r>
-        <w:t xml:space="preserve"> -&gt; add @component and add selector name -&gt; add export class with any name which will be imported by </w:t>
-      </w:r>
-      <w:proofErr w:type="spellStart"/>
-      <w:r>
-        <w:t>app.module.ts</w:t>
-      </w:r>
-      <w:proofErr w:type="spellEnd"/>
+      <w:r>
+        <w:t xml:space="preserve">1.New folder -&gt;  Make new.component.ts and new.component.html </w:t>
+      </w:r>
+    </w:p>
+    <w:p>
+      <w:r>
+        <w:t>2. New.Component.ts -&gt; add @component and add selector name -&gt; add export class with any name which will be imported by app.module.ts</w:t>
+      </w:r>
     </w:p>
     <w:p>
       <w:r>
@@ -90,149 +48,6 @@
                 <pic:pic xmlns:pic="http://schemas.openxmlformats.org/drawingml/2006/picture">
                   <pic:nvPicPr>
                     <pic:cNvPr id="0" name="Picture 1"/>
-                    <pic:cNvPicPr>
-                      <a:picLocks noChangeAspect="1" noChangeArrowheads="1"/>
-                    </pic:cNvPicPr>
-                  </pic:nvPicPr>
-                  <pic:blipFill>
-                    <a:blip r:embed="rId4" cstate="print"/>
-                    <a:srcRect/>
-                    <a:stretch>
-                      <a:fillRect/>
-                    </a:stretch>
-                  </pic:blipFill>
-                  <pic:spPr bwMode="auto">
-                    <a:xfrm>
-                      <a:off x="0" y="0"/>
-                      <a:ext cx="5943600" cy="3343275"/>
-                    </a:xfrm>
-                    <a:prstGeom prst="rect">
-                      <a:avLst/>
-                    </a:prstGeom>
-                    <a:noFill/>
-                    <a:ln w="9525">
-                      <a:noFill/>
-                      <a:miter lim="800000"/>
-                      <a:headEnd/>
-                      <a:tailEnd/>
-                    </a:ln>
-                  </pic:spPr>
-                </pic:pic>
-              </a:graphicData>
-            </a:graphic>
-          </wp:inline>
-        </w:drawing>
-      </w:r>
-    </w:p>
-    <w:p>
-      <w:pPr>
-        <w:rPr>
-          <w:i/>
-          <w:sz w:val="16"/>
-        </w:rPr>
-      </w:pPr>
-      <w:r>
-        <w:rPr>
-          <w:i/>
-          <w:sz w:val="16"/>
-        </w:rPr>
-        <w:t>Remember the name used in export statement is used in all other files for referencing this file.</w:t>
-      </w:r>
-    </w:p>
-    <w:p>
-      <w:pPr>
-        <w:rPr>
-          <w:i/>
-          <w:sz w:val="16"/>
-        </w:rPr>
-      </w:pPr>
-      <w:r>
-        <w:rPr>
-          <w:i/>
-          <w:sz w:val="16"/>
-        </w:rPr>
-        <w:t xml:space="preserve">Here we chose </w:t>
-      </w:r>
-      <w:proofErr w:type="spellStart"/>
-      <w:r>
-        <w:rPr>
-          <w:i/>
-          <w:sz w:val="16"/>
-        </w:rPr>
-        <w:t>PersonComponent</w:t>
-      </w:r>
-      <w:proofErr w:type="spellEnd"/>
-      <w:r>
-        <w:rPr>
-          <w:i/>
-          <w:sz w:val="16"/>
-        </w:rPr>
-        <w:t>.</w:t>
-      </w:r>
-    </w:p>
-    <w:p>
-      <w:pPr>
-        <w:rPr>
-          <w:i/>
-          <w:sz w:val="16"/>
-        </w:rPr>
-      </w:pPr>
-      <w:r>
-        <w:rPr>
-          <w:i/>
-          <w:sz w:val="16"/>
-        </w:rPr>
-        <w:t xml:space="preserve">Also, we declared the </w:t>
-      </w:r>
-      <w:proofErr w:type="spellStart"/>
-      <w:r>
-        <w:rPr>
-          <w:i/>
-          <w:sz w:val="16"/>
-        </w:rPr>
-        <w:t>personList</w:t>
-      </w:r>
-      <w:proofErr w:type="spellEnd"/>
-      <w:r>
-        <w:rPr>
-          <w:i/>
-          <w:sz w:val="16"/>
-        </w:rPr>
-        <w:t xml:space="preserve"> as the input, so this variable will be given some input of string array type in the html page.</w:t>
-      </w:r>
-    </w:p>
-    <w:p>
-      <w:r>
-        <w:t xml:space="preserve">3. </w:t>
-      </w:r>
-      <w:proofErr w:type="spellStart"/>
-      <w:r>
-        <w:t>App.module.ts</w:t>
-      </w:r>
-      <w:proofErr w:type="spellEnd"/>
-      <w:r>
-        <w:t>-&gt; import the component and add its name in declaration.</w:t>
-      </w:r>
-    </w:p>
-    <w:p>
-      <w:r>
-        <w:rPr>
-          <w:noProof/>
-        </w:rPr>
-        <w:lastRenderedPageBreak/>
-        <w:drawing>
-          <wp:inline distT="0" distB="0" distL="0" distR="0">
-            <wp:extent cx="5943600" cy="3343275"/>
-            <wp:effectExtent l="19050" t="0" r="0" b="0"/>
-            <wp:docPr id="4" name="Picture 4"/>
-            <wp:cNvGraphicFramePr>
-              <a:graphicFrameLocks xmlns:a="http://schemas.openxmlformats.org/drawingml/2006/main" noChangeAspect="1"/>
-            </wp:cNvGraphicFramePr>
-            <a:graphic xmlns:a="http://schemas.openxmlformats.org/drawingml/2006/main">
-              <a:graphicData uri="http://schemas.openxmlformats.org/drawingml/2006/picture">
-                <pic:pic xmlns:pic="http://schemas.openxmlformats.org/drawingml/2006/picture">
-                  <pic:nvPicPr>
-                    <pic:cNvPr id="0" name="Picture 4"/>
                     <pic:cNvPicPr>
                       <a:picLocks noChangeAspect="1" noChangeArrowheads="1"/>
                     </pic:cNvPicPr>
@@ -268,24 +83,53 @@
       </w:r>
     </w:p>
     <w:p>
-      <w:r>
-        <w:t xml:space="preserve">4. Either declare a data in </w:t>
-      </w:r>
-      <w:proofErr w:type="spellStart"/>
-      <w:r>
-        <w:t>app.component’s</w:t>
-      </w:r>
-      <w:proofErr w:type="spellEnd"/>
-      <w:r>
-        <w:t xml:space="preserve"> export statement or get data from http </w:t>
-      </w:r>
-      <w:proofErr w:type="spellStart"/>
-      <w:r>
-        <w:t>req</w:t>
-      </w:r>
-      <w:proofErr w:type="spellEnd"/>
-      <w:r>
-        <w:t>, either way it is kept in export section.</w:t>
+      <w:pPr>
+        <w:rPr>
+          <w:i/>
+          <w:sz w:val="16"/>
+        </w:rPr>
+      </w:pPr>
+      <w:r>
+        <w:rPr>
+          <w:i/>
+          <w:sz w:val="16"/>
+        </w:rPr>
+        <w:t>Remember the name used in export statement is used in all other files for referencing this file.</w:t>
+      </w:r>
+    </w:p>
+    <w:p>
+      <w:pPr>
+        <w:rPr>
+          <w:i/>
+          <w:sz w:val="16"/>
+        </w:rPr>
+      </w:pPr>
+      <w:r>
+        <w:rPr>
+          <w:i/>
+          <w:sz w:val="16"/>
+        </w:rPr>
+        <w:t>Here we chose PersonComponent.</w:t>
+      </w:r>
+    </w:p>
+    <w:p>
+      <w:pPr>
+        <w:rPr>
+          <w:i/>
+          <w:sz w:val="16"/>
+        </w:rPr>
+      </w:pPr>
+      <w:r>
+        <w:rPr>
+          <w:i/>
+          <w:sz w:val="16"/>
+        </w:rPr>
+        <w:t>Also, we declared the personList as the input, so this variable will be given some input of string array type in the html page.</w:t>
+      </w:r>
+    </w:p>
+    <w:p>
+      <w:r>
+        <w:t>3. App.module.ts-&gt; import the component and add its name in declaration.</w:t>
       </w:r>
     </w:p>
     <w:p>
@@ -293,11 +137,12 @@
         <w:rPr>
           <w:noProof/>
         </w:rPr>
+        <w:lastRenderedPageBreak/>
         <w:drawing>
           <wp:inline distT="0" distB="0" distL="0" distR="0">
             <wp:extent cx="5943600" cy="3343275"/>
             <wp:effectExtent l="19050" t="0" r="0" b="0"/>
-            <wp:docPr id="7" name="Picture 7"/>
+            <wp:docPr id="4" name="Picture 4"/>
             <wp:cNvGraphicFramePr>
               <a:graphicFrameLocks xmlns:a="http://schemas.openxmlformats.org/drawingml/2006/main" noChangeAspect="1"/>
             </wp:cNvGraphicFramePr>
@@ -305,7 +150,7 @@
               <a:graphicData uri="http://schemas.openxmlformats.org/drawingml/2006/picture">
                 <pic:pic xmlns:pic="http://schemas.openxmlformats.org/drawingml/2006/picture">
                   <pic:nvPicPr>
-                    <pic:cNvPr id="0" name="Picture 7"/>
+                    <pic:cNvPr id="0" name="Picture 4"/>
                     <pic:cNvPicPr>
                       <a:picLocks noChangeAspect="1" noChangeArrowheads="1"/>
                     </pic:cNvPicPr>
@@ -341,59 +186,8 @@
       </w:r>
     </w:p>
     <w:p>
-      <w:pPr>
-        <w:rPr>
-          <w:i/>
-        </w:rPr>
-      </w:pPr>
-      <w:r>
-        <w:t xml:space="preserve">5. Use the new component’s tag in app.component.html </w:t>
-      </w:r>
-      <w:r>
-        <w:rPr>
-          <w:i/>
-        </w:rPr>
-        <w:t xml:space="preserve">(The html file of that component is then connected with the app component by mentioning the new component’s tag in </w:t>
-      </w:r>
-      <w:proofErr w:type="gramStart"/>
-      <w:r>
-        <w:rPr>
-          <w:i/>
-        </w:rPr>
-        <w:t>its(</w:t>
-      </w:r>
-      <w:proofErr w:type="gramEnd"/>
-      <w:r>
-        <w:rPr>
-          <w:i/>
-        </w:rPr>
-        <w:t xml:space="preserve">app component) html file which in turn has a selector in its own </w:t>
-      </w:r>
-      <w:proofErr w:type="spellStart"/>
-      <w:r>
-        <w:rPr>
-          <w:i/>
-        </w:rPr>
-        <w:t>component.ts</w:t>
-      </w:r>
-      <w:proofErr w:type="spellEnd"/>
-      <w:r>
-        <w:rPr>
-          <w:i/>
-        </w:rPr>
-        <w:t xml:space="preserve">, </w:t>
-      </w:r>
-      <w:r>
-        <w:rPr>
-          <w:i/>
-        </w:rPr>
-        <w:t>which is called in index.html !</w:t>
-      </w:r>
-      <w:r>
-        <w:rPr>
-          <w:i/>
-        </w:rPr>
-        <w:t>)</w:t>
+      <w:r>
+        <w:t>4. Either declare a data in app.component’s export statement or get data from http req, either way it is kept in export section.</w:t>
       </w:r>
     </w:p>
     <w:p>
@@ -401,12 +195,11 @@
         <w:rPr>
           <w:noProof/>
         </w:rPr>
-        <w:lastRenderedPageBreak/>
         <w:drawing>
           <wp:inline distT="0" distB="0" distL="0" distR="0">
-            <wp:extent cx="5943600" cy="3343688"/>
+            <wp:extent cx="5943600" cy="3343275"/>
             <wp:effectExtent l="19050" t="0" r="0" b="0"/>
-            <wp:docPr id="13" name="Picture 13"/>
+            <wp:docPr id="7" name="Picture 7"/>
             <wp:cNvGraphicFramePr>
               <a:graphicFrameLocks xmlns:a="http://schemas.openxmlformats.org/drawingml/2006/main" noChangeAspect="1"/>
             </wp:cNvGraphicFramePr>
@@ -414,7 +207,7 @@
               <a:graphicData uri="http://schemas.openxmlformats.org/drawingml/2006/picture">
                 <pic:pic xmlns:pic="http://schemas.openxmlformats.org/drawingml/2006/picture">
                   <pic:nvPicPr>
-                    <pic:cNvPr id="0" name="Picture 13"/>
+                    <pic:cNvPr id="0" name="Picture 7"/>
                     <pic:cNvPicPr>
                       <a:picLocks noChangeAspect="1" noChangeArrowheads="1"/>
                     </pic:cNvPicPr>
@@ -429,7 +222,7 @@
                   <pic:spPr bwMode="auto">
                     <a:xfrm>
                       <a:off x="0" y="0"/>
-                      <a:ext cx="5943600" cy="3343688"/>
+                      <a:ext cx="5943600" cy="3343275"/>
                     </a:xfrm>
                     <a:prstGeom prst="rect">
                       <a:avLst/>
@@ -450,24 +243,31 @@
       </w:r>
     </w:p>
     <w:p>
-      <w:r>
-        <w:t xml:space="preserve">6. Using </w:t>
-      </w:r>
-      <w:proofErr w:type="spellStart"/>
-      <w:r>
-        <w:t>ngFor</w:t>
-      </w:r>
-      <w:proofErr w:type="spellEnd"/>
-      <w:r>
-        <w:t xml:space="preserve"> we can make a for loop </w:t>
-      </w:r>
-      <w:proofErr w:type="spellStart"/>
-      <w:r>
-        <w:t>fro</w:t>
-      </w:r>
-      <w:proofErr w:type="spellEnd"/>
-      <w:r>
-        <w:t xml:space="preserve"> displaying elements of array.</w:t>
+      <w:pPr>
+        <w:rPr>
+          <w:i/>
+        </w:rPr>
+      </w:pPr>
+      <w:r>
+        <w:t xml:space="preserve">5. Use the new component’s tag in app.component.html </w:t>
+      </w:r>
+      <w:r>
+        <w:rPr>
+          <w:i/>
+        </w:rPr>
+        <w:t xml:space="preserve">(The html file of that component is then connected with the app component by mentioning the new component’s tag in its(app component) html file which in turn has a selector in its own component.ts, </w:t>
+      </w:r>
+      <w:r>
+        <w:rPr>
+          <w:i/>
+        </w:rPr>
+        <w:t>which is called in index.html !</w:t>
+      </w:r>
+      <w:r>
+        <w:rPr>
+          <w:i/>
+        </w:rPr>
+        <w:t>)</w:t>
       </w:r>
     </w:p>
     <w:p>
@@ -475,11 +275,12 @@
         <w:rPr>
           <w:noProof/>
         </w:rPr>
+        <w:lastRenderedPageBreak/>
         <w:drawing>
           <wp:inline distT="0" distB="0" distL="0" distR="0">
             <wp:extent cx="5943600" cy="3343688"/>
             <wp:effectExtent l="19050" t="0" r="0" b="0"/>
-            <wp:docPr id="16" name="Picture 16"/>
+            <wp:docPr id="13" name="Picture 13"/>
             <wp:cNvGraphicFramePr>
               <a:graphicFrameLocks xmlns:a="http://schemas.openxmlformats.org/drawingml/2006/main" noChangeAspect="1"/>
             </wp:cNvGraphicFramePr>
@@ -487,7 +288,7 @@
               <a:graphicData uri="http://schemas.openxmlformats.org/drawingml/2006/picture">
                 <pic:pic xmlns:pic="http://schemas.openxmlformats.org/drawingml/2006/picture">
                   <pic:nvPicPr>
-                    <pic:cNvPr id="0" name="Picture 16"/>
+                    <pic:cNvPr id="0" name="Picture 13"/>
                     <pic:cNvPicPr>
                       <a:picLocks noChangeAspect="1" noChangeArrowheads="1"/>
                     </pic:cNvPicPr>
@@ -522,47 +323,9 @@
         </w:drawing>
       </w:r>
     </w:p>
-    <w:p/>
-    <w:p/>
-    <w:p/>
-    <w:p/>
-    <w:p>
-      <w:r>
-        <w:t>TAKING INPUT AND ADDING IT TO THE LIST THAT WE HAVE:</w:t>
-      </w:r>
-    </w:p>
-    <w:p>
-      <w:r>
-        <w:t>Make three new files (.</w:t>
-      </w:r>
-      <w:proofErr w:type="spellStart"/>
-      <w:r>
-        <w:t>ts</w:t>
-      </w:r>
-      <w:proofErr w:type="spellEnd"/>
-      <w:r>
-        <w:t>, .html, .</w:t>
-      </w:r>
-      <w:proofErr w:type="spellStart"/>
-      <w:r>
-        <w:t>css</w:t>
-      </w:r>
-      <w:proofErr w:type="spellEnd"/>
-      <w:proofErr w:type="gramStart"/>
-      <w:r>
-        <w:t>)and</w:t>
-      </w:r>
-      <w:proofErr w:type="gramEnd"/>
-      <w:r>
-        <w:t xml:space="preserve"> connect them as we did earlier(by importing and declaring in </w:t>
-      </w:r>
-      <w:proofErr w:type="spellStart"/>
-      <w:r>
-        <w:t>app.module.ts</w:t>
-      </w:r>
-      <w:proofErr w:type="spellEnd"/>
-      <w:r>
-        <w:t>):</w:t>
+    <w:p>
+      <w:r>
+        <w:t>6. Using ngFor we can make a for loop fro displaying elements of array.</w:t>
       </w:r>
     </w:p>
     <w:p>
@@ -574,7 +337,7 @@
           <wp:inline distT="0" distB="0" distL="0" distR="0">
             <wp:extent cx="5943600" cy="3343688"/>
             <wp:effectExtent l="19050" t="0" r="0" b="0"/>
-            <wp:docPr id="19" name="Picture 19"/>
+            <wp:docPr id="16" name="Picture 16"/>
             <wp:cNvGraphicFramePr>
               <a:graphicFrameLocks xmlns:a="http://schemas.openxmlformats.org/drawingml/2006/main" noChangeAspect="1"/>
             </wp:cNvGraphicFramePr>
@@ -582,7 +345,7 @@
               <a:graphicData uri="http://schemas.openxmlformats.org/drawingml/2006/picture">
                 <pic:pic xmlns:pic="http://schemas.openxmlformats.org/drawingml/2006/picture">
                   <pic:nvPicPr>
-                    <pic:cNvPr id="0" name="Picture 19"/>
+                    <pic:cNvPr id="0" name="Picture 16"/>
                     <pic:cNvPicPr>
                       <a:picLocks noChangeAspect="1" noChangeArrowheads="1"/>
                     </pic:cNvPicPr>
@@ -617,6 +380,20 @@
         </w:drawing>
       </w:r>
     </w:p>
+    <w:p/>
+    <w:p/>
+    <w:p/>
+    <w:p/>
+    <w:p>
+      <w:r>
+        <w:t>TAKING INPUT AND ADDING IT TO THE LIST THAT WE HAVE:</w:t>
+      </w:r>
+    </w:p>
+    <w:p>
+      <w:r>
+        <w:t>Make three new files (.ts, .html, .css)and connect them as we did earlier(by importing and declaring in app.module.ts):</w:t>
+      </w:r>
+    </w:p>
     <w:p>
       <w:r>
         <w:rPr>
@@ -626,7 +403,7 @@
           <wp:inline distT="0" distB="0" distL="0" distR="0">
             <wp:extent cx="5943600" cy="3343688"/>
             <wp:effectExtent l="19050" t="0" r="0" b="0"/>
-            <wp:docPr id="22" name="Picture 22"/>
+            <wp:docPr id="19" name="Picture 19"/>
             <wp:cNvGraphicFramePr>
               <a:graphicFrameLocks xmlns:a="http://schemas.openxmlformats.org/drawingml/2006/main" noChangeAspect="1"/>
             </wp:cNvGraphicFramePr>
@@ -634,7 +411,7 @@
               <a:graphicData uri="http://schemas.openxmlformats.org/drawingml/2006/picture">
                 <pic:pic xmlns:pic="http://schemas.openxmlformats.org/drawingml/2006/picture">
                   <pic:nvPicPr>
-                    <pic:cNvPr id="0" name="Picture 22"/>
+                    <pic:cNvPr id="0" name="Picture 19"/>
                     <pic:cNvPicPr>
                       <a:picLocks noChangeAspect="1" noChangeArrowheads="1"/>
                     </pic:cNvPicPr>
@@ -671,93 +448,6 @@
     </w:p>
     <w:p>
       <w:r>
-        <w:lastRenderedPageBreak/>
-        <w:t xml:space="preserve">Property binding -&gt; [] </w:t>
-      </w:r>
-      <w:proofErr w:type="spellStart"/>
-      <w:r>
-        <w:t>eg</w:t>
-      </w:r>
-      <w:proofErr w:type="spellEnd"/>
-      <w:r>
-        <w:t xml:space="preserve"> [</w:t>
-      </w:r>
-      <w:proofErr w:type="spellStart"/>
-      <w:r>
-        <w:t>personList</w:t>
-      </w:r>
-      <w:proofErr w:type="spellEnd"/>
-      <w:r>
-        <w:t>]</w:t>
-      </w:r>
-    </w:p>
-    <w:p>
-      <w:r>
-        <w:t>Event binding -&gt; (</w:t>
-      </w:r>
-      <w:proofErr w:type="gramStart"/>
-      <w:r>
-        <w:t xml:space="preserve">)  </w:t>
-      </w:r>
-      <w:proofErr w:type="spellStart"/>
-      <w:r>
-        <w:t>eg</w:t>
-      </w:r>
-      <w:proofErr w:type="spellEnd"/>
-      <w:proofErr w:type="gramEnd"/>
-      <w:r>
-        <w:t>(click)</w:t>
-      </w:r>
-    </w:p>
-    <w:p>
-      <w:r>
-        <w:t xml:space="preserve">String interpolation -&gt; {} </w:t>
-      </w:r>
-      <w:proofErr w:type="spellStart"/>
-      <w:r>
-        <w:t>eg</w:t>
-      </w:r>
-      <w:proofErr w:type="spellEnd"/>
-      <w:r>
-        <w:t xml:space="preserve"> {{person}}</w:t>
-      </w:r>
-    </w:p>
-    <w:p>
-      <w:r>
-        <w:t>Two way Binding-</w:t>
-      </w:r>
-      <w:proofErr w:type="gramStart"/>
-      <w:r>
-        <w:t>&gt;[</w:t>
-      </w:r>
-      <w:proofErr w:type="gramEnd"/>
-      <w:r>
-        <w:t xml:space="preserve">()] </w:t>
-      </w:r>
-      <w:proofErr w:type="spellStart"/>
-      <w:r>
-        <w:t>eg</w:t>
-      </w:r>
-      <w:proofErr w:type="spellEnd"/>
-      <w:r>
-        <w:t xml:space="preserve"> [(</w:t>
-      </w:r>
-      <w:proofErr w:type="spellStart"/>
-      <w:r>
-        <w:t>ngModel</w:t>
-      </w:r>
-      <w:proofErr w:type="spellEnd"/>
-      <w:r>
-        <w:t>)]</w:t>
-      </w:r>
-    </w:p>
-    <w:p>
-      <w:r>
-        <w:t>Basically we can change the value of the variable by entering a value and we can reset the value by our code.</w:t>
-      </w:r>
-    </w:p>
-    <w:p>
-      <w:r>
         <w:rPr>
           <w:noProof/>
         </w:rPr>
@@ -765,7 +455,7 @@
           <wp:inline distT="0" distB="0" distL="0" distR="0">
             <wp:extent cx="5943600" cy="3343688"/>
             <wp:effectExtent l="19050" t="0" r="0" b="0"/>
-            <wp:docPr id="25" name="Picture 25"/>
+            <wp:docPr id="22" name="Picture 22"/>
             <wp:cNvGraphicFramePr>
               <a:graphicFrameLocks xmlns:a="http://schemas.openxmlformats.org/drawingml/2006/main" noChangeAspect="1"/>
             </wp:cNvGraphicFramePr>
@@ -773,7 +463,7 @@
               <a:graphicData uri="http://schemas.openxmlformats.org/drawingml/2006/picture">
                 <pic:pic xmlns:pic="http://schemas.openxmlformats.org/drawingml/2006/picture">
                   <pic:nvPicPr>
-                    <pic:cNvPr id="0" name="Picture 25"/>
+                    <pic:cNvPr id="0" name="Picture 22"/>
                     <pic:cNvPicPr>
                       <a:picLocks noChangeAspect="1" noChangeArrowheads="1"/>
                     </pic:cNvPicPr>
@@ -808,14 +498,30 @@
         </w:drawing>
       </w:r>
     </w:p>
-    <w:p/>
-    <w:p>
-      <w:r>
-        <w:t>For our own property binding we used Input as a decorator.</w:t>
-      </w:r>
-      <w:r>
-        <w:br/>
-        <w:t>For our own event binding we use output as a decorator.</w:t>
+    <w:p>
+      <w:r>
+        <w:lastRenderedPageBreak/>
+        <w:t>Property binding -&gt; [] eg [personList]</w:t>
+      </w:r>
+    </w:p>
+    <w:p>
+      <w:r>
+        <w:t>Event binding -&gt; ()  eg(click)</w:t>
+      </w:r>
+    </w:p>
+    <w:p>
+      <w:r>
+        <w:t>String interpolation -&gt; {} eg {{person}}</w:t>
+      </w:r>
+    </w:p>
+    <w:p>
+      <w:r>
+        <w:t>Two way Binding-&gt;[()] eg [(ngModel)]</w:t>
+      </w:r>
+    </w:p>
+    <w:p>
+      <w:r>
+        <w:t>Basically we can change the value of the variable by entering a value and we can reset the value by our code.</w:t>
       </w:r>
     </w:p>
     <w:p>
@@ -823,12 +529,11 @@
         <w:rPr>
           <w:noProof/>
         </w:rPr>
-        <w:lastRenderedPageBreak/>
         <w:drawing>
           <wp:inline distT="0" distB="0" distL="0" distR="0">
             <wp:extent cx="5943600" cy="3343688"/>
             <wp:effectExtent l="19050" t="0" r="0" b="0"/>
-            <wp:docPr id="3" name="Picture 4"/>
+            <wp:docPr id="25" name="Picture 25"/>
             <wp:cNvGraphicFramePr>
               <a:graphicFrameLocks xmlns:a="http://schemas.openxmlformats.org/drawingml/2006/main" noChangeAspect="1"/>
             </wp:cNvGraphicFramePr>
@@ -836,7 +541,7 @@
               <a:graphicData uri="http://schemas.openxmlformats.org/drawingml/2006/picture">
                 <pic:pic xmlns:pic="http://schemas.openxmlformats.org/drawingml/2006/picture">
                   <pic:nvPicPr>
-                    <pic:cNvPr id="0" name="Picture 4"/>
+                    <pic:cNvPr id="0" name="Picture 25"/>
                     <pic:cNvPicPr>
                       <a:picLocks noChangeAspect="1" noChangeArrowheads="1"/>
                     </pic:cNvPicPr>
@@ -871,19 +576,27 @@
         </w:drawing>
       </w:r>
     </w:p>
-    <w:p>
-      <w:r>
-        <w:t xml:space="preserve"> </w:t>
-      </w:r>
+    <w:p/>
+    <w:p>
+      <w:r>
+        <w:t>For our own property binding we used Input as a decorator.</w:t>
+      </w:r>
+      <w:r>
+        <w:br/>
+        <w:t>For our own event binding we use output as a decorator.</w:t>
+      </w:r>
+    </w:p>
+    <w:p>
       <w:r>
         <w:rPr>
           <w:noProof/>
         </w:rPr>
+        <w:lastRenderedPageBreak/>
         <w:drawing>
           <wp:inline distT="0" distB="0" distL="0" distR="0">
             <wp:extent cx="5943600" cy="3343688"/>
             <wp:effectExtent l="19050" t="0" r="0" b="0"/>
-            <wp:docPr id="2" name="Picture 1"/>
+            <wp:docPr id="3" name="Picture 4"/>
             <wp:cNvGraphicFramePr>
               <a:graphicFrameLocks xmlns:a="http://schemas.openxmlformats.org/drawingml/2006/main" noChangeAspect="1"/>
             </wp:cNvGraphicFramePr>
@@ -891,7 +604,7 @@
               <a:graphicData uri="http://schemas.openxmlformats.org/drawingml/2006/picture">
                 <pic:pic xmlns:pic="http://schemas.openxmlformats.org/drawingml/2006/picture">
                   <pic:nvPicPr>
-                    <pic:cNvPr id="0" name="Picture 1"/>
+                    <pic:cNvPr id="0" name="Picture 4"/>
                     <pic:cNvPicPr>
                       <a:picLocks noChangeAspect="1" noChangeArrowheads="1"/>
                     </pic:cNvPicPr>
@@ -926,6 +639,283 @@
         </w:drawing>
       </w:r>
     </w:p>
+    <w:p>
+      <w:r>
+        <w:t xml:space="preserve"> </w:t>
+      </w:r>
+      <w:r>
+        <w:rPr>
+          <w:noProof/>
+        </w:rPr>
+        <w:drawing>
+          <wp:inline distT="0" distB="0" distL="0" distR="0">
+            <wp:extent cx="5943600" cy="3343688"/>
+            <wp:effectExtent l="19050" t="0" r="0" b="0"/>
+            <wp:docPr id="2" name="Picture 1"/>
+            <wp:cNvGraphicFramePr>
+              <a:graphicFrameLocks xmlns:a="http://schemas.openxmlformats.org/drawingml/2006/main" noChangeAspect="1"/>
+            </wp:cNvGraphicFramePr>
+            <a:graphic xmlns:a="http://schemas.openxmlformats.org/drawingml/2006/main">
+              <a:graphicData uri="http://schemas.openxmlformats.org/drawingml/2006/picture">
+                <pic:pic xmlns:pic="http://schemas.openxmlformats.org/drawingml/2006/picture">
+                  <pic:nvPicPr>
+                    <pic:cNvPr id="0" name="Picture 1"/>
+                    <pic:cNvPicPr>
+                      <a:picLocks noChangeAspect="1" noChangeArrowheads="1"/>
+                    </pic:cNvPicPr>
+                  </pic:nvPicPr>
+                  <pic:blipFill>
+                    <a:blip r:embed="rId14" cstate="print"/>
+                    <a:srcRect/>
+                    <a:stretch>
+                      <a:fillRect/>
+                    </a:stretch>
+                  </pic:blipFill>
+                  <pic:spPr bwMode="auto">
+                    <a:xfrm>
+                      <a:off x="0" y="0"/>
+                      <a:ext cx="5943600" cy="3343688"/>
+                    </a:xfrm>
+                    <a:prstGeom prst="rect">
+                      <a:avLst/>
+                    </a:prstGeom>
+                    <a:noFill/>
+                    <a:ln w="9525">
+                      <a:noFill/>
+                      <a:miter lim="800000"/>
+                      <a:headEnd/>
+                      <a:tailEnd/>
+                    </a:ln>
+                  </pic:spPr>
+                </pic:pic>
+              </a:graphicData>
+            </a:graphic>
+          </wp:inline>
+        </w:drawing>
+      </w:r>
+    </w:p>
+    <w:p/>
+    <w:p/>
+    <w:p/>
+    <w:p>
+      <w:r>
+        <w:lastRenderedPageBreak/>
+        <w:t>ROUTING:</w:t>
+      </w:r>
+    </w:p>
+    <w:p>
+      <w:r>
+        <w:rPr>
+          <w:noProof/>
+        </w:rPr>
+        <w:drawing>
+          <wp:inline distT="0" distB="0" distL="0" distR="0">
+            <wp:extent cx="5943600" cy="3151532"/>
+            <wp:effectExtent l="19050" t="0" r="0" b="0"/>
+            <wp:docPr id="5" name="Picture 7"/>
+            <wp:cNvGraphicFramePr>
+              <a:graphicFrameLocks xmlns:a="http://schemas.openxmlformats.org/drawingml/2006/main" noChangeAspect="1"/>
+            </wp:cNvGraphicFramePr>
+            <a:graphic xmlns:a="http://schemas.openxmlformats.org/drawingml/2006/main">
+              <a:graphicData uri="http://schemas.openxmlformats.org/drawingml/2006/picture">
+                <pic:pic xmlns:pic="http://schemas.openxmlformats.org/drawingml/2006/picture">
+                  <pic:nvPicPr>
+                    <pic:cNvPr id="0" name="Picture 7"/>
+                    <pic:cNvPicPr>
+                      <a:picLocks noChangeAspect="1" noChangeArrowheads="1"/>
+                    </pic:cNvPicPr>
+                  </pic:nvPicPr>
+                  <pic:blipFill>
+                    <a:blip r:embed="rId15" cstate="print"/>
+                    <a:srcRect/>
+                    <a:stretch>
+                      <a:fillRect/>
+                    </a:stretch>
+                  </pic:blipFill>
+                  <pic:spPr bwMode="auto">
+                    <a:xfrm>
+                      <a:off x="0" y="0"/>
+                      <a:ext cx="5943600" cy="3151532"/>
+                    </a:xfrm>
+                    <a:prstGeom prst="rect">
+                      <a:avLst/>
+                    </a:prstGeom>
+                    <a:noFill/>
+                    <a:ln w="9525">
+                      <a:noFill/>
+                      <a:miter lim="800000"/>
+                      <a:headEnd/>
+                      <a:tailEnd/>
+                    </a:ln>
+                  </pic:spPr>
+                </pic:pic>
+              </a:graphicData>
+            </a:graphic>
+          </wp:inline>
+        </w:drawing>
+      </w:r>
+    </w:p>
+    <w:p>
+      <w:r>
+        <w:t>Separate files, new angular proj .</w:t>
+      </w:r>
+      <w:r>
+        <w:t xml:space="preserve"> </w:t>
+      </w:r>
+      <w:r>
+        <w:t xml:space="preserve"> </w:t>
+      </w:r>
+      <w:hyperlink r:id="rId16" w:history="1">
+        <w:r>
+          <w:rPr>
+            <w:rStyle w:val="Hyperlink"/>
+          </w:rPr>
+          <w:t>https://www.youtube.com/watch?v=Nehk4tBxD4o</w:t>
+        </w:r>
+      </w:hyperlink>
+      <w:r>
+        <w:t xml:space="preserve"> refer this when stuck.</w:t>
+      </w:r>
+    </w:p>
+    <w:p/>
+    <w:p>
+      <w:pPr>
+        <w:pStyle w:val="ListParagraph"/>
+        <w:numPr>
+          <w:ilvl w:val="0"/>
+          <w:numId w:val="1"/>
+        </w:numPr>
+      </w:pPr>
+      <w:r>
+        <w:t>We can use “ng g c department-list</w:t>
+      </w:r>
+      <w:r>
+        <w:t xml:space="preserve"> -it -is</w:t>
+      </w:r>
+      <w:r>
+        <w:t>”</w:t>
+      </w:r>
+      <w:r>
+        <w:t xml:space="preserve"> command</w:t>
+      </w:r>
+      <w:r>
+        <w:t xml:space="preserve"> to </w:t>
+      </w:r>
+      <w:r>
+        <w:t xml:space="preserve"> create components, this automatically creates a folder and adds all the files to it and add connections as well to the app.module and other files.</w:t>
+      </w:r>
+    </w:p>
+    <w:p>
+      <w:r>
+        <w:rPr>
+          <w:noProof/>
+        </w:rPr>
+        <w:lastRenderedPageBreak/>
+        <w:drawing>
+          <wp:inline distT="0" distB="0" distL="0" distR="0">
+            <wp:extent cx="5943600" cy="3238874"/>
+            <wp:effectExtent l="19050" t="0" r="0" b="0"/>
+            <wp:docPr id="6" name="Picture 13"/>
+            <wp:cNvGraphicFramePr>
+              <a:graphicFrameLocks xmlns:a="http://schemas.openxmlformats.org/drawingml/2006/main" noChangeAspect="1"/>
+            </wp:cNvGraphicFramePr>
+            <a:graphic xmlns:a="http://schemas.openxmlformats.org/drawingml/2006/main">
+              <a:graphicData uri="http://schemas.openxmlformats.org/drawingml/2006/picture">
+                <pic:pic xmlns:pic="http://schemas.openxmlformats.org/drawingml/2006/picture">
+                  <pic:nvPicPr>
+                    <pic:cNvPr id="0" name="Picture 13"/>
+                    <pic:cNvPicPr>
+                      <a:picLocks noChangeAspect="1" noChangeArrowheads="1"/>
+                    </pic:cNvPicPr>
+                  </pic:nvPicPr>
+                  <pic:blipFill>
+                    <a:blip r:embed="rId17" cstate="print"/>
+                    <a:srcRect/>
+                    <a:stretch>
+                      <a:fillRect/>
+                    </a:stretch>
+                  </pic:blipFill>
+                  <pic:spPr bwMode="auto">
+                    <a:xfrm>
+                      <a:off x="0" y="0"/>
+                      <a:ext cx="5943600" cy="3238874"/>
+                    </a:xfrm>
+                    <a:prstGeom prst="rect">
+                      <a:avLst/>
+                    </a:prstGeom>
+                    <a:noFill/>
+                    <a:ln w="9525">
+                      <a:noFill/>
+                      <a:miter lim="800000"/>
+                      <a:headEnd/>
+                      <a:tailEnd/>
+                    </a:ln>
+                  </pic:spPr>
+                </pic:pic>
+              </a:graphicData>
+            </a:graphic>
+          </wp:inline>
+        </w:drawing>
+      </w:r>
+    </w:p>
+    <w:p/>
+    <w:p>
+      <w:r>
+        <w:t>Now no need to declare any components manually in module.ts, just add them to routing module:</w:t>
+      </w:r>
+    </w:p>
+    <w:p>
+      <w:r>
+        <w:rPr>
+          <w:noProof/>
+        </w:rPr>
+        <w:drawing>
+          <wp:inline distT="0" distB="0" distL="0" distR="0">
+            <wp:extent cx="5943600" cy="3343688"/>
+            <wp:effectExtent l="19050" t="0" r="0" b="0"/>
+            <wp:docPr id="8" name="Picture 16"/>
+            <wp:cNvGraphicFramePr>
+              <a:graphicFrameLocks xmlns:a="http://schemas.openxmlformats.org/drawingml/2006/main" noChangeAspect="1"/>
+            </wp:cNvGraphicFramePr>
+            <a:graphic xmlns:a="http://schemas.openxmlformats.org/drawingml/2006/main">
+              <a:graphicData uri="http://schemas.openxmlformats.org/drawingml/2006/picture">
+                <pic:pic xmlns:pic="http://schemas.openxmlformats.org/drawingml/2006/picture">
+                  <pic:nvPicPr>
+                    <pic:cNvPr id="0" name="Picture 16"/>
+                    <pic:cNvPicPr>
+                      <a:picLocks noChangeAspect="1" noChangeArrowheads="1"/>
+                    </pic:cNvPicPr>
+                  </pic:nvPicPr>
+                  <pic:blipFill>
+                    <a:blip r:embed="rId18" cstate="print"/>
+                    <a:srcRect/>
+                    <a:stretch>
+                      <a:fillRect/>
+                    </a:stretch>
+                  </pic:blipFill>
+                  <pic:spPr bwMode="auto">
+                    <a:xfrm>
+                      <a:off x="0" y="0"/>
+                      <a:ext cx="5943600" cy="3343688"/>
+                    </a:xfrm>
+                    <a:prstGeom prst="rect">
+                      <a:avLst/>
+                    </a:prstGeom>
+                    <a:noFill/>
+                    <a:ln w="9525">
+                      <a:noFill/>
+                      <a:miter lim="800000"/>
+                      <a:headEnd/>
+                      <a:tailEnd/>
+                    </a:ln>
+                  </pic:spPr>
+                </pic:pic>
+              </a:graphicData>
+            </a:graphic>
+          </wp:inline>
+        </w:drawing>
+      </w:r>
+    </w:p>
     <w:sectPr>
       <w:pgSz w:w="12240" w:h="15840"/>
       <w:pgMar w:top="1440" w:right="1440" w:bottom="1440" w:left="1440" w:header="720" w:footer="720" w:gutter="0"/>
@@ -934,6 +924,127 @@
     </w:sectPr>
   </w:body>
 </w:document>
+</file>
+
+<file path=word/numbering.xml><?xml version="1.0" encoding="utf-8"?>
+<w:numbering xmlns:ve="http://schemas.openxmlformats.org/markup-compatibility/2006" xmlns:o="urn:schemas-microsoft-com:office:office" xmlns:r="http://schemas.openxmlformats.org/officeDocument/2006/relationships" xmlns:m="http://schemas.openxmlformats.org/officeDocument/2006/math" xmlns:v="urn:schemas-microsoft-com:vml" xmlns:wp="http://schemas.openxmlformats.org/drawingml/2006/wordprocessingDrawing" xmlns:w10="urn:schemas-microsoft-com:office:word" xmlns:w="http://schemas.openxmlformats.org/wordprocessingml/2006/main" xmlns:wne="http://schemas.microsoft.com/office/word/2006/wordml">
+  <w:abstractNum w:abstractNumId="0">
+    <w:nsid w:val="5D5D7019"/>
+    <w:multiLevelType w:val="hybridMultilevel"/>
+    <w:tmpl w:val="814A7D28"/>
+    <w:lvl w:ilvl="0" w:tplc="04090001">
+      <w:start w:val="1"/>
+      <w:numFmt w:val="bullet"/>
+      <w:lvlText w:val=""/>
+      <w:lvlJc w:val="left"/>
+      <w:pPr>
+        <w:ind w:left="720" w:hanging="360"/>
+      </w:pPr>
+      <w:rPr>
+        <w:rFonts w:ascii="Symbol" w:hAnsi="Symbol" w:hint="default"/>
+      </w:rPr>
+    </w:lvl>
+    <w:lvl w:ilvl="1" w:tplc="04090003" w:tentative="1">
+      <w:start w:val="1"/>
+      <w:numFmt w:val="bullet"/>
+      <w:lvlText w:val="o"/>
+      <w:lvlJc w:val="left"/>
+      <w:pPr>
+        <w:ind w:left="1440" w:hanging="360"/>
+      </w:pPr>
+      <w:rPr>
+        <w:rFonts w:ascii="Courier New" w:hAnsi="Courier New" w:cs="Courier New" w:hint="default"/>
+      </w:rPr>
+    </w:lvl>
+    <w:lvl w:ilvl="2" w:tplc="04090005" w:tentative="1">
+      <w:start w:val="1"/>
+      <w:numFmt w:val="bullet"/>
+      <w:lvlText w:val=""/>
+      <w:lvlJc w:val="left"/>
+      <w:pPr>
+        <w:ind w:left="2160" w:hanging="360"/>
+      </w:pPr>
+      <w:rPr>
+        <w:rFonts w:ascii="Wingdings" w:hAnsi="Wingdings" w:hint="default"/>
+      </w:rPr>
+    </w:lvl>
+    <w:lvl w:ilvl="3" w:tplc="04090001" w:tentative="1">
+      <w:start w:val="1"/>
+      <w:numFmt w:val="bullet"/>
+      <w:lvlText w:val=""/>
+      <w:lvlJc w:val="left"/>
+      <w:pPr>
+        <w:ind w:left="2880" w:hanging="360"/>
+      </w:pPr>
+      <w:rPr>
+        <w:rFonts w:ascii="Symbol" w:hAnsi="Symbol" w:hint="default"/>
+      </w:rPr>
+    </w:lvl>
+    <w:lvl w:ilvl="4" w:tplc="04090003" w:tentative="1">
+      <w:start w:val="1"/>
+      <w:numFmt w:val="bullet"/>
+      <w:lvlText w:val="o"/>
+      <w:lvlJc w:val="left"/>
+      <w:pPr>
+        <w:ind w:left="3600" w:hanging="360"/>
+      </w:pPr>
+      <w:rPr>
+        <w:rFonts w:ascii="Courier New" w:hAnsi="Courier New" w:cs="Courier New" w:hint="default"/>
+      </w:rPr>
+    </w:lvl>
+    <w:lvl w:ilvl="5" w:tplc="04090005" w:tentative="1">
+      <w:start w:val="1"/>
+      <w:numFmt w:val="bullet"/>
+      <w:lvlText w:val=""/>
+      <w:lvlJc w:val="left"/>
+      <w:pPr>
+        <w:ind w:left="4320" w:hanging="360"/>
+      </w:pPr>
+      <w:rPr>
+        <w:rFonts w:ascii="Wingdings" w:hAnsi="Wingdings" w:hint="default"/>
+      </w:rPr>
+    </w:lvl>
+    <w:lvl w:ilvl="6" w:tplc="04090001" w:tentative="1">
+      <w:start w:val="1"/>
+      <w:numFmt w:val="bullet"/>
+      <w:lvlText w:val=""/>
+      <w:lvlJc w:val="left"/>
+      <w:pPr>
+        <w:ind w:left="5040" w:hanging="360"/>
+      </w:pPr>
+      <w:rPr>
+        <w:rFonts w:ascii="Symbol" w:hAnsi="Symbol" w:hint="default"/>
+      </w:rPr>
+    </w:lvl>
+    <w:lvl w:ilvl="7" w:tplc="04090003" w:tentative="1">
+      <w:start w:val="1"/>
+      <w:numFmt w:val="bullet"/>
+      <w:lvlText w:val="o"/>
+      <w:lvlJc w:val="left"/>
+      <w:pPr>
+        <w:ind w:left="5760" w:hanging="360"/>
+      </w:pPr>
+      <w:rPr>
+        <w:rFonts w:ascii="Courier New" w:hAnsi="Courier New" w:cs="Courier New" w:hint="default"/>
+      </w:rPr>
+    </w:lvl>
+    <w:lvl w:ilvl="8" w:tplc="04090005" w:tentative="1">
+      <w:start w:val="1"/>
+      <w:numFmt w:val="bullet"/>
+      <w:lvlText w:val=""/>
+      <w:lvlJc w:val="left"/>
+      <w:pPr>
+        <w:ind w:left="6480" w:hanging="360"/>
+      </w:pPr>
+      <w:rPr>
+        <w:rFonts w:ascii="Wingdings" w:hAnsi="Wingdings" w:hint="default"/>
+      </w:rPr>
+    </w:lvl>
+  </w:abstractNum>
+  <w:num w:numId="1">
+    <w:abstractNumId w:val="0"/>
+  </w:num>
+</w:numbering>
 </file>
 
 <file path=word/styles.xml><?xml version="1.0" encoding="utf-8"?>
@@ -1154,6 +1265,28 @@
       <w:sz w:val="16"/>
       <w:szCs w:val="16"/>
     </w:rPr>
+  </w:style>
+  <w:style w:type="character" w:styleId="Hyperlink">
+    <w:name w:val="Hyperlink"/>
+    <w:basedOn w:val="DefaultParagraphFont"/>
+    <w:uiPriority w:val="99"/>
+    <w:unhideWhenUsed/>
+    <w:rsid w:val="00817C58"/>
+    <w:rPr>
+      <w:color w:val="0000FF" w:themeColor="hyperlink"/>
+      <w:u w:val="single"/>
+    </w:rPr>
+  </w:style>
+  <w:style w:type="paragraph" w:styleId="ListParagraph">
+    <w:name w:val="List Paragraph"/>
+    <w:basedOn w:val="Normal"/>
+    <w:uiPriority w:val="34"/>
+    <w:qFormat/>
+    <w:rsid w:val="00817C58"/>
+    <w:pPr>
+      <w:ind w:left="720"/>
+      <w:contextualSpacing/>
+    </w:pPr>
   </w:style>
 </w:styles>
 </file>

</xml_diff>